<commit_message>
Add solution of task 7
</commit_message>
<xml_diff>
--- a/Tasks/Position-and-Float-Resources/Problem Description/Position-Float-Exercise.docx
+++ b/Tasks/Position-and-Float-Resources/Problem Description/Position-Float-Exercise.docx
@@ -1,6 +1,6 @@
 
 <file path=word/document.xml><?xml version="1.0" encoding="utf-8"?>
-<w:document xmlns:wpc="http://schemas.microsoft.com/office/word/2010/wordprocessingCanvas" xmlns:cx="http://schemas.microsoft.com/office/drawing/2014/chartex" xmlns:cx1="http://schemas.microsoft.com/office/drawing/2015/9/8/chartex" xmlns:cx2="http://schemas.microsoft.com/office/drawing/2015/10/21/chartex" xmlns:cx3="http://schemas.microsoft.com/office/drawing/2016/5/9/chartex" xmlns:cx4="http://schemas.microsoft.com/office/drawing/2016/5/10/chartex" xmlns:cx5="http://schemas.microsoft.com/office/drawing/2016/5/11/chartex" xmlns:cx6="http://schemas.microsoft.com/office/drawing/2016/5/12/chartex" xmlns:cx7="http://schemas.microsoft.com/office/drawing/2016/5/13/chartex" xmlns:cx8="http://schemas.microsoft.com/office/drawing/2016/5/14/chartex" xmlns:mc="http://schemas.openxmlformats.org/markup-compatibility/2006" xmlns:aink="http://schemas.microsoft.com/office/drawing/2016/ink" xmlns:am3d="http://schemas.microsoft.com/office/drawing/2017/model3d" xmlns:o="urn:schemas-microsoft-com:office:office" xmlns:r="http://schemas.openxmlformats.org/officeDocument/2006/relationships" xmlns:m="http://schemas.openxmlformats.org/officeDocument/2006/math" xmlns:v="urn:schemas-microsoft-com:vml" xmlns:wp14="http://schemas.microsoft.com/office/word/2010/wordprocessingDrawing" xmlns:wp="http://schemas.openxmlformats.org/drawingml/2006/wordprocessingDrawing" xmlns:w10="urn:schemas-microsoft-com:office:word" xmlns:w="http://schemas.openxmlformats.org/wordprocessingml/2006/main" xmlns:w14="http://schemas.microsoft.com/office/word/2010/wordml" xmlns:w15="http://schemas.microsoft.com/office/word/2012/wordml" xmlns:w16cex="http://schemas.microsoft.com/office/word/2018/wordml/cex" xmlns:w16cid="http://schemas.microsoft.com/office/word/2016/wordml/cid" xmlns:w16="http://schemas.microsoft.com/office/word/2018/wordml" xmlns:w16se="http://schemas.microsoft.com/office/word/2015/wordml/symex" xmlns:wpg="http://schemas.microsoft.com/office/word/2010/wordprocessingGroup" xmlns:wpi="http://schemas.microsoft.com/office/word/2010/wordprocessingInk" xmlns:wne="http://schemas.microsoft.com/office/word/2006/wordml" xmlns:wps="http://schemas.microsoft.com/office/word/2010/wordprocessingShape" mc:Ignorable="w14 w15 w16se w16cid w16 w16cex wp14">
+<w:document xmlns:wpc="http://schemas.microsoft.com/office/word/2010/wordprocessingCanvas" xmlns:cx="http://schemas.microsoft.com/office/drawing/2014/chartex" xmlns:cx1="http://schemas.microsoft.com/office/drawing/2015/9/8/chartex" xmlns:mc="http://schemas.openxmlformats.org/markup-compatibility/2006" xmlns:o="urn:schemas-microsoft-com:office:office" xmlns:r="http://schemas.openxmlformats.org/officeDocument/2006/relationships" xmlns:m="http://schemas.openxmlformats.org/officeDocument/2006/math" xmlns:v="urn:schemas-microsoft-com:vml" xmlns:wp14="http://schemas.microsoft.com/office/word/2010/wordprocessingDrawing" xmlns:wp="http://schemas.openxmlformats.org/drawingml/2006/wordprocessingDrawing" xmlns:w10="urn:schemas-microsoft-com:office:word" xmlns:w="http://schemas.openxmlformats.org/wordprocessingml/2006/main" xmlns:w14="http://schemas.microsoft.com/office/word/2010/wordml" xmlns:w15="http://schemas.microsoft.com/office/word/2012/wordml" xmlns:w16se="http://schemas.microsoft.com/office/word/2015/wordml/symex" xmlns:wpg="http://schemas.microsoft.com/office/word/2010/wordprocessingGroup" xmlns:wpi="http://schemas.microsoft.com/office/word/2010/wordprocessingInk" xmlns:wne="http://schemas.microsoft.com/office/word/2006/wordml" xmlns:wps="http://schemas.microsoft.com/office/word/2010/wordprocessingShape" mc:Ignorable="w14 w15 w16se wp14">
   <w:body>
     <w:p>
       <w:pPr>
@@ -981,7 +981,6 @@
           <w:color w:val="000000"/>
           <w:lang w:val="en-GB" w:eastAsia="en-GB"/>
         </w:rPr>
-        <w:lastRenderedPageBreak/>
         <w:t>Use </w:t>
       </w:r>
       <w:r>
@@ -1459,7 +1458,6 @@
         <w:rPr>
           <w:noProof/>
         </w:rPr>
-        <w:lastRenderedPageBreak/>
         <w:drawing>
           <wp:inline distT="0" distB="0" distL="0" distR="0" wp14:anchorId="2D5B9DA4" wp14:editId="4E051381">
             <wp:extent cx="3673274" cy="3167383"/>
@@ -1507,7 +1505,7 @@
                       <a:tailEnd type="none" w="med" len="med"/>
                       <a:extLst>
                         <a:ext uri="{C807C97D-BFC1-408E-A445-0C87EB9F89A2}">
-                          <ask:lineSketchStyleProps xmlns:ask="http://schemas.microsoft.com/office/drawing/2018/sketchyshapes" sd="0">
+                          <ask:lineSketchStyleProps xmlns:ask="http://schemas.microsoft.com/office/drawing/2018/sketchyshapes" xmlns:w16="http://schemas.microsoft.com/office/word/2018/wordml" xmlns:w16cid="http://schemas.microsoft.com/office/word/2016/wordml/cid" xmlns:w16cex="http://schemas.microsoft.com/office/word/2018/wordml/cex" xmlns:w="http://schemas.openxmlformats.org/wordprocessingml/2006/main" xmlns:w10="urn:schemas-microsoft-com:office:word" xmlns:v="urn:schemas-microsoft-com:vml" xmlns:o="urn:schemas-microsoft-com:office:office" xmlns:am3d="http://schemas.microsoft.com/office/drawing/2017/model3d" xmlns:aink="http://schemas.microsoft.com/office/drawing/2016/ink" xmlns:cx8="http://schemas.microsoft.com/office/drawing/2016/5/14/chartex" xmlns:cx7="http://schemas.microsoft.com/office/drawing/2016/5/13/chartex" xmlns:cx6="http://schemas.microsoft.com/office/drawing/2016/5/12/chartex" xmlns:cx5="http://schemas.microsoft.com/office/drawing/2016/5/11/chartex" xmlns:cx4="http://schemas.microsoft.com/office/drawing/2016/5/10/chartex" xmlns:cx3="http://schemas.microsoft.com/office/drawing/2016/5/9/chartex" xmlns:cx2="http://schemas.microsoft.com/office/drawing/2015/10/21/chartex" xmlns="" sd="0">
                             <a:custGeom>
                               <a:avLst/>
                               <a:gdLst/>
@@ -1860,7 +1858,6 @@
         <w:rPr>
           <w:noProof/>
         </w:rPr>
-        <w:lastRenderedPageBreak/>
         <w:drawing>
           <wp:inline distT="0" distB="0" distL="0" distR="0" wp14:anchorId="10C19C7D" wp14:editId="54884195">
             <wp:extent cx="4828299" cy="5631178"/>
@@ -1908,7 +1905,7 @@
                       <a:tailEnd type="none" w="med" len="med"/>
                       <a:extLst>
                         <a:ext uri="{C807C97D-BFC1-408E-A445-0C87EB9F89A2}">
-                          <ask:lineSketchStyleProps xmlns:ask="http://schemas.microsoft.com/office/drawing/2018/sketchyshapes" sd="0">
+                          <ask:lineSketchStyleProps xmlns:ask="http://schemas.microsoft.com/office/drawing/2018/sketchyshapes" xmlns:w16="http://schemas.microsoft.com/office/word/2018/wordml" xmlns:w16cid="http://schemas.microsoft.com/office/word/2016/wordml/cid" xmlns:w16cex="http://schemas.microsoft.com/office/word/2018/wordml/cex" xmlns:w="http://schemas.openxmlformats.org/wordprocessingml/2006/main" xmlns:w10="urn:schemas-microsoft-com:office:word" xmlns:v="urn:schemas-microsoft-com:vml" xmlns:o="urn:schemas-microsoft-com:office:office" xmlns:am3d="http://schemas.microsoft.com/office/drawing/2017/model3d" xmlns:aink="http://schemas.microsoft.com/office/drawing/2016/ink" xmlns:cx8="http://schemas.microsoft.com/office/drawing/2016/5/14/chartex" xmlns:cx7="http://schemas.microsoft.com/office/drawing/2016/5/13/chartex" xmlns:cx6="http://schemas.microsoft.com/office/drawing/2016/5/12/chartex" xmlns:cx5="http://schemas.microsoft.com/office/drawing/2016/5/11/chartex" xmlns:cx4="http://schemas.microsoft.com/office/drawing/2016/5/10/chartex" xmlns:cx3="http://schemas.microsoft.com/office/drawing/2016/5/9/chartex" xmlns:cx2="http://schemas.microsoft.com/office/drawing/2015/10/21/chartex" xmlns="" sd="0">
                             <a:custGeom>
                               <a:avLst/>
                               <a:gdLst/>
@@ -2229,7 +2226,6 @@
         <w:rPr>
           <w:noProof/>
         </w:rPr>
-        <w:lastRenderedPageBreak/>
         <w:drawing>
           <wp:inline distT="0" distB="0" distL="0" distR="0" wp14:anchorId="7C6E6B9C" wp14:editId="7DF96C8A">
             <wp:extent cx="5381706" cy="6718300"/>
@@ -2277,7 +2273,7 @@
                       <a:tailEnd type="none" w="med" len="med"/>
                       <a:extLst>
                         <a:ext uri="{C807C97D-BFC1-408E-A445-0C87EB9F89A2}">
-                          <ask:lineSketchStyleProps xmlns:ask="http://schemas.microsoft.com/office/drawing/2018/sketchyshapes" sd="0">
+                          <ask:lineSketchStyleProps xmlns:ask="http://schemas.microsoft.com/office/drawing/2018/sketchyshapes" xmlns:w16="http://schemas.microsoft.com/office/word/2018/wordml" xmlns:w16cid="http://schemas.microsoft.com/office/word/2016/wordml/cid" xmlns:w16cex="http://schemas.microsoft.com/office/word/2018/wordml/cex" xmlns:w="http://schemas.openxmlformats.org/wordprocessingml/2006/main" xmlns:w10="urn:schemas-microsoft-com:office:word" xmlns:v="urn:schemas-microsoft-com:vml" xmlns:o="urn:schemas-microsoft-com:office:office" xmlns:am3d="http://schemas.microsoft.com/office/drawing/2017/model3d" xmlns:aink="http://schemas.microsoft.com/office/drawing/2016/ink" xmlns:cx8="http://schemas.microsoft.com/office/drawing/2016/5/14/chartex" xmlns:cx7="http://schemas.microsoft.com/office/drawing/2016/5/13/chartex" xmlns:cx6="http://schemas.microsoft.com/office/drawing/2016/5/12/chartex" xmlns:cx5="http://schemas.microsoft.com/office/drawing/2016/5/11/chartex" xmlns:cx4="http://schemas.microsoft.com/office/drawing/2016/5/10/chartex" xmlns:cx3="http://schemas.microsoft.com/office/drawing/2016/5/9/chartex" xmlns:cx2="http://schemas.microsoft.com/office/drawing/2015/10/21/chartex" xmlns="" sd="0">
                             <a:custGeom>
                               <a:avLst/>
                               <a:gdLst/>
@@ -3009,7 +3005,6 @@
         </w:numPr>
       </w:pPr>
       <w:r>
-        <w:lastRenderedPageBreak/>
         <w:t>Social Media Icons</w:t>
       </w:r>
     </w:p>
@@ -3084,7 +3079,7 @@
                       <a:tailEnd type="none" w="med" len="med"/>
                       <a:extLst>
                         <a:ext uri="{C807C97D-BFC1-408E-A445-0C87EB9F89A2}">
-                          <ask:lineSketchStyleProps xmlns:ask="http://schemas.microsoft.com/office/drawing/2018/sketchyshapes" sd="0">
+                          <ask:lineSketchStyleProps xmlns:ask="http://schemas.microsoft.com/office/drawing/2018/sketchyshapes" xmlns:w16="http://schemas.microsoft.com/office/word/2018/wordml" xmlns:w16cid="http://schemas.microsoft.com/office/word/2016/wordml/cid" xmlns:w16cex="http://schemas.microsoft.com/office/word/2018/wordml/cex" xmlns:w="http://schemas.openxmlformats.org/wordprocessingml/2006/main" xmlns:w10="urn:schemas-microsoft-com:office:word" xmlns:v="urn:schemas-microsoft-com:vml" xmlns:o="urn:schemas-microsoft-com:office:office" xmlns:am3d="http://schemas.microsoft.com/office/drawing/2017/model3d" xmlns:aink="http://schemas.microsoft.com/office/drawing/2016/ink" xmlns:cx8="http://schemas.microsoft.com/office/drawing/2016/5/14/chartex" xmlns:cx7="http://schemas.microsoft.com/office/drawing/2016/5/13/chartex" xmlns:cx6="http://schemas.microsoft.com/office/drawing/2016/5/12/chartex" xmlns:cx5="http://schemas.microsoft.com/office/drawing/2016/5/11/chartex" xmlns:cx4="http://schemas.microsoft.com/office/drawing/2016/5/10/chartex" xmlns:cx3="http://schemas.microsoft.com/office/drawing/2016/5/9/chartex" xmlns:cx2="http://schemas.microsoft.com/office/drawing/2015/10/21/chartex" xmlns="" sd="0">
                             <a:custGeom>
                               <a:avLst/>
                               <a:gdLst/>
@@ -3140,6 +3135,7 @@
         </w:rPr>
         <w:t>Change the document title to "</w:t>
       </w:r>
+      <w:bookmarkStart w:id="1" w:name="_GoBack"/>
       <w:r>
         <w:rPr>
           <w:rFonts w:eastAsia="Times New Roman" w:cstheme="minorHAnsi"/>
@@ -3150,6 +3146,7 @@
         </w:rPr>
         <w:t>Social Media Icons</w:t>
       </w:r>
+      <w:bookmarkEnd w:id="1"/>
       <w:r>
         <w:rPr>
           <w:rFonts w:eastAsia="Times New Roman" w:cstheme="minorHAnsi"/>
@@ -3458,7 +3455,7 @@
 </file>
 
 <file path=word/endnotes.xml><?xml version="1.0" encoding="utf-8"?>
-<w:endnotes xmlns:wpc="http://schemas.microsoft.com/office/word/2010/wordprocessingCanvas" xmlns:cx="http://schemas.microsoft.com/office/drawing/2014/chartex" xmlns:cx1="http://schemas.microsoft.com/office/drawing/2015/9/8/chartex" xmlns:cx2="http://schemas.microsoft.com/office/drawing/2015/10/21/chartex" xmlns:cx3="http://schemas.microsoft.com/office/drawing/2016/5/9/chartex" xmlns:cx4="http://schemas.microsoft.com/office/drawing/2016/5/10/chartex" xmlns:cx5="http://schemas.microsoft.com/office/drawing/2016/5/11/chartex" xmlns:cx6="http://schemas.microsoft.com/office/drawing/2016/5/12/chartex" xmlns:cx7="http://schemas.microsoft.com/office/drawing/2016/5/13/chartex" xmlns:cx8="http://schemas.microsoft.com/office/drawing/2016/5/14/chartex" xmlns:mc="http://schemas.openxmlformats.org/markup-compatibility/2006" xmlns:aink="http://schemas.microsoft.com/office/drawing/2016/ink" xmlns:am3d="http://schemas.microsoft.com/office/drawing/2017/model3d" xmlns:o="urn:schemas-microsoft-com:office:office" xmlns:r="http://schemas.openxmlformats.org/officeDocument/2006/relationships" xmlns:m="http://schemas.openxmlformats.org/officeDocument/2006/math" xmlns:v="urn:schemas-microsoft-com:vml" xmlns:wp14="http://schemas.microsoft.com/office/word/2010/wordprocessingDrawing" xmlns:wp="http://schemas.openxmlformats.org/drawingml/2006/wordprocessingDrawing" xmlns:w10="urn:schemas-microsoft-com:office:word" xmlns:w="http://schemas.openxmlformats.org/wordprocessingml/2006/main" xmlns:w14="http://schemas.microsoft.com/office/word/2010/wordml" xmlns:w15="http://schemas.microsoft.com/office/word/2012/wordml" xmlns:w16cex="http://schemas.microsoft.com/office/word/2018/wordml/cex" xmlns:w16cid="http://schemas.microsoft.com/office/word/2016/wordml/cid" xmlns:w16="http://schemas.microsoft.com/office/word/2018/wordml" xmlns:w16se="http://schemas.microsoft.com/office/word/2015/wordml/symex" xmlns:wpg="http://schemas.microsoft.com/office/word/2010/wordprocessingGroup" xmlns:wpi="http://schemas.microsoft.com/office/word/2010/wordprocessingInk" xmlns:wne="http://schemas.microsoft.com/office/word/2006/wordml" xmlns:wps="http://schemas.microsoft.com/office/word/2010/wordprocessingShape" mc:Ignorable="w14 w15 w16se w16cid w16 w16cex wp14">
+<w:endnotes xmlns:wpc="http://schemas.microsoft.com/office/word/2010/wordprocessingCanvas" xmlns:cx="http://schemas.microsoft.com/office/drawing/2014/chartex" xmlns:cx1="http://schemas.microsoft.com/office/drawing/2015/9/8/chartex" xmlns:mc="http://schemas.openxmlformats.org/markup-compatibility/2006" xmlns:o="urn:schemas-microsoft-com:office:office" xmlns:r="http://schemas.openxmlformats.org/officeDocument/2006/relationships" xmlns:m="http://schemas.openxmlformats.org/officeDocument/2006/math" xmlns:v="urn:schemas-microsoft-com:vml" xmlns:wp14="http://schemas.microsoft.com/office/word/2010/wordprocessingDrawing" xmlns:wp="http://schemas.openxmlformats.org/drawingml/2006/wordprocessingDrawing" xmlns:w10="urn:schemas-microsoft-com:office:word" xmlns:w="http://schemas.openxmlformats.org/wordprocessingml/2006/main" xmlns:w14="http://schemas.microsoft.com/office/word/2010/wordml" xmlns:w15="http://schemas.microsoft.com/office/word/2012/wordml" xmlns:w16se="http://schemas.microsoft.com/office/word/2015/wordml/symex" xmlns:wpg="http://schemas.microsoft.com/office/word/2010/wordprocessingGroup" xmlns:wpi="http://schemas.microsoft.com/office/word/2010/wordprocessingInk" xmlns:wne="http://schemas.microsoft.com/office/word/2006/wordml" xmlns:wps="http://schemas.microsoft.com/office/word/2010/wordprocessingShape" mc:Ignorable="w14 w15 w16se wp14">
   <w:endnote w:type="separator" w:id="-1">
     <w:p>
       <w:pPr>
@@ -3483,7 +3480,7 @@
 </file>
 
 <file path=word/footer1.xml><?xml version="1.0" encoding="utf-8"?>
-<w:ftr xmlns:wpc="http://schemas.microsoft.com/office/word/2010/wordprocessingCanvas" xmlns:cx="http://schemas.microsoft.com/office/drawing/2014/chartex" xmlns:cx1="http://schemas.microsoft.com/office/drawing/2015/9/8/chartex" xmlns:cx2="http://schemas.microsoft.com/office/drawing/2015/10/21/chartex" xmlns:cx3="http://schemas.microsoft.com/office/drawing/2016/5/9/chartex" xmlns:cx4="http://schemas.microsoft.com/office/drawing/2016/5/10/chartex" xmlns:cx5="http://schemas.microsoft.com/office/drawing/2016/5/11/chartex" xmlns:cx6="http://schemas.microsoft.com/office/drawing/2016/5/12/chartex" xmlns:cx7="http://schemas.microsoft.com/office/drawing/2016/5/13/chartex" xmlns:cx8="http://schemas.microsoft.com/office/drawing/2016/5/14/chartex" xmlns:mc="http://schemas.openxmlformats.org/markup-compatibility/2006" xmlns:aink="http://schemas.microsoft.com/office/drawing/2016/ink" xmlns:am3d="http://schemas.microsoft.com/office/drawing/2017/model3d" xmlns:o="urn:schemas-microsoft-com:office:office" xmlns:r="http://schemas.openxmlformats.org/officeDocument/2006/relationships" xmlns:m="http://schemas.openxmlformats.org/officeDocument/2006/math" xmlns:v="urn:schemas-microsoft-com:vml" xmlns:wp14="http://schemas.microsoft.com/office/word/2010/wordprocessingDrawing" xmlns:wp="http://schemas.openxmlformats.org/drawingml/2006/wordprocessingDrawing" xmlns:w10="urn:schemas-microsoft-com:office:word" xmlns:w="http://schemas.openxmlformats.org/wordprocessingml/2006/main" xmlns:w14="http://schemas.microsoft.com/office/word/2010/wordml" xmlns:w15="http://schemas.microsoft.com/office/word/2012/wordml" xmlns:w16cex="http://schemas.microsoft.com/office/word/2018/wordml/cex" xmlns:w16cid="http://schemas.microsoft.com/office/word/2016/wordml/cid" xmlns:w16="http://schemas.microsoft.com/office/word/2018/wordml" xmlns:w16se="http://schemas.microsoft.com/office/word/2015/wordml/symex" xmlns:wpg="http://schemas.microsoft.com/office/word/2010/wordprocessingGroup" xmlns:wpi="http://schemas.microsoft.com/office/word/2010/wordprocessingInk" xmlns:wne="http://schemas.microsoft.com/office/word/2006/wordml" xmlns:wps="http://schemas.microsoft.com/office/word/2010/wordprocessingShape" mc:Ignorable="w14 w15 w16se w16cid w16 w16cex wp14">
+<w:ftr xmlns:wpc="http://schemas.microsoft.com/office/word/2010/wordprocessingCanvas" xmlns:cx="http://schemas.microsoft.com/office/drawing/2014/chartex" xmlns:cx1="http://schemas.microsoft.com/office/drawing/2015/9/8/chartex" xmlns:mc="http://schemas.openxmlformats.org/markup-compatibility/2006" xmlns:o="urn:schemas-microsoft-com:office:office" xmlns:r="http://schemas.openxmlformats.org/officeDocument/2006/relationships" xmlns:m="http://schemas.openxmlformats.org/officeDocument/2006/math" xmlns:v="urn:schemas-microsoft-com:vml" xmlns:wp14="http://schemas.microsoft.com/office/word/2010/wordprocessingDrawing" xmlns:wp="http://schemas.openxmlformats.org/drawingml/2006/wordprocessingDrawing" xmlns:w10="urn:schemas-microsoft-com:office:word" xmlns:w="http://schemas.openxmlformats.org/wordprocessingml/2006/main" xmlns:w14="http://schemas.microsoft.com/office/word/2010/wordml" xmlns:w15="http://schemas.microsoft.com/office/word/2012/wordml" xmlns:w16se="http://schemas.microsoft.com/office/word/2015/wordml/symex" xmlns:wpg="http://schemas.microsoft.com/office/word/2010/wordprocessingGroup" xmlns:wpi="http://schemas.microsoft.com/office/word/2010/wordprocessingInk" xmlns:wne="http://schemas.microsoft.com/office/word/2006/wordml" xmlns:wps="http://schemas.microsoft.com/office/word/2010/wordprocessingShape" mc:Ignorable="w14 w15 w16se wp14">
   <w:p>
     <w:pPr>
       <w:pStyle w:val="Footer"/>
@@ -3578,7 +3575,7 @@
             </wp:anchor>
           </w:drawing>
         </mc:Choice>
-        <mc:Fallback>
+        <mc:Fallback xmlns:w16="http://schemas.microsoft.com/office/word/2018/wordml" xmlns:w16cid="http://schemas.microsoft.com/office/word/2016/wordml/cid" xmlns:w16cex="http://schemas.microsoft.com/office/word/2018/wordml/cex" xmlns:am3d="http://schemas.microsoft.com/office/drawing/2017/model3d" xmlns:aink="http://schemas.microsoft.com/office/drawing/2016/ink" xmlns:cx8="http://schemas.microsoft.com/office/drawing/2016/5/14/chartex" xmlns:cx7="http://schemas.microsoft.com/office/drawing/2016/5/13/chartex" xmlns:cx6="http://schemas.microsoft.com/office/drawing/2016/5/12/chartex" xmlns:cx5="http://schemas.microsoft.com/office/drawing/2016/5/11/chartex" xmlns:cx4="http://schemas.microsoft.com/office/drawing/2016/5/10/chartex" xmlns:cx3="http://schemas.microsoft.com/office/drawing/2016/5/9/chartex" xmlns:cx2="http://schemas.microsoft.com/office/drawing/2015/10/21/chartex">
           <w:pict>
             <v:shapetype w14:anchorId="41B1E642" id="_x0000_t202" coordsize="21600,21600" o:spt="202" path="m,l,21600r21600,l21600,xe">
               <v:stroke joinstyle="miter"/>
@@ -3664,7 +3661,7 @@
                               <w:szCs w:val="17"/>
                             </w:rPr>
                           </w:pPr>
-                          <w:bookmarkStart w:id="1" w:name="_Hlk24191091"/>
+                          <w:bookmarkStart w:id="2" w:name="_Hlk24191091"/>
                           <w:r>
                             <w:rPr>
                               <w:sz w:val="17"/>
@@ -3782,7 +3779,7 @@
                             <w:t>.</w:t>
                           </w:r>
                         </w:p>
-                        <w:bookmarkEnd w:id="1"/>
+                        <w:bookmarkEnd w:id="2"/>
                         <w:p>
                           <w:pPr>
                             <w:spacing w:line="240" w:lineRule="auto"/>
@@ -4011,7 +4008,7 @@
                                               <a14:useLocalDpi xmlns:a14="http://schemas.microsoft.com/office/drawing/2010/main" val="0"/>
                                             </a:ext>
                                             <a:ext uri="{837473B0-CC2E-450A-ABE3-18F120FF3D39}">
-                                              <a1611:picAttrSrcUrl xmlns:a1611="http://schemas.microsoft.com/office/drawing/2016/11/main" r:id="rId9"/>
+                                              <a1611:picAttrSrcUrl xmlns:a1611="http://schemas.microsoft.com/office/drawing/2016/11/main" xmlns:w16="http://schemas.microsoft.com/office/word/2018/wordml" xmlns:w16cid="http://schemas.microsoft.com/office/word/2016/wordml/cid" xmlns:w16cex="http://schemas.microsoft.com/office/word/2018/wordml/cex" xmlns:w="http://schemas.openxmlformats.org/wordprocessingml/2006/main" xmlns:w10="urn:schemas-microsoft-com:office:word" xmlns:v="urn:schemas-microsoft-com:vml" xmlns:o="urn:schemas-microsoft-com:office:office" xmlns:am3d="http://schemas.microsoft.com/office/drawing/2017/model3d" xmlns:aink="http://schemas.microsoft.com/office/drawing/2016/ink" xmlns:cx8="http://schemas.microsoft.com/office/drawing/2016/5/14/chartex" xmlns:cx7="http://schemas.microsoft.com/office/drawing/2016/5/13/chartex" xmlns:cx6="http://schemas.microsoft.com/office/drawing/2016/5/12/chartex" xmlns:cx5="http://schemas.microsoft.com/office/drawing/2016/5/11/chartex" xmlns:cx4="http://schemas.microsoft.com/office/drawing/2016/5/10/chartex" xmlns:cx3="http://schemas.microsoft.com/office/drawing/2016/5/9/chartex" xmlns:cx2="http://schemas.microsoft.com/office/drawing/2015/10/21/chartex" xmlns="" r:id="rId9"/>
                                             </a:ext>
                                           </a:extLst>
                                         </a:blip>
@@ -4351,7 +4348,7 @@
             </wp:anchor>
           </w:drawing>
         </mc:Choice>
-        <mc:Fallback>
+        <mc:Fallback xmlns:w16="http://schemas.microsoft.com/office/word/2018/wordml" xmlns:w16cid="http://schemas.microsoft.com/office/word/2016/wordml/cid" xmlns:w16cex="http://schemas.microsoft.com/office/word/2018/wordml/cex" xmlns:am3d="http://schemas.microsoft.com/office/drawing/2017/model3d" xmlns:aink="http://schemas.microsoft.com/office/drawing/2016/ink" xmlns:cx8="http://schemas.microsoft.com/office/drawing/2016/5/14/chartex" xmlns:cx7="http://schemas.microsoft.com/office/drawing/2016/5/13/chartex" xmlns:cx6="http://schemas.microsoft.com/office/drawing/2016/5/12/chartex" xmlns:cx5="http://schemas.microsoft.com/office/drawing/2016/5/11/chartex" xmlns:cx4="http://schemas.microsoft.com/office/drawing/2016/5/10/chartex" xmlns:cx3="http://schemas.microsoft.com/office/drawing/2016/5/9/chartex" xmlns:cx2="http://schemas.microsoft.com/office/drawing/2015/10/21/chartex">
           <w:pict>
             <v:shape w14:anchorId="2074F399" id="Text Box 16" o:spid="_x0000_s1027" type="#_x0000_t202" style="position:absolute;margin-left:109pt;margin-top:7pt;width:411.4pt;height:40.45pt;z-index:251657216;visibility:visible;mso-wrap-style:square;mso-width-percent:0;mso-height-percent:0;mso-wrap-distance-left:9pt;mso-wrap-distance-top:0;mso-wrap-distance-right:9pt;mso-wrap-distance-bottom:0;mso-position-horizontal:absolute;mso-position-horizontal-relative:text;mso-position-vertical:absolute;mso-position-vertical-relative:text;mso-width-percent:0;mso-height-percent:0;mso-width-relative:page;mso-height-relative:page;v-text-anchor:top" o:gfxdata="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" filled="f" stroked="f">
               <v:textbox inset=".5mm,1.2mm,.5mm,.5mm">
@@ -4520,7 +4517,7 @@
                                   </pic:cNvPicPr>
                                 </pic:nvPicPr>
                                 <pic:blipFill>
-                                  <a:blip r:embed="rId2">
+                                  <a:blip r:embed="rId21">
                                     <a:extLst>
                                       <a:ext uri="{28A0092B-C50C-407E-A947-70E740481C1C}">
                                         <a14:useLocalDpi xmlns:a14="http://schemas.microsoft.com/office/drawing/2010/main" val="0"/>
@@ -4569,7 +4566,7 @@
                           <wp:extent cx="180000" cy="180000"/>
                           <wp:effectExtent l="0" t="0" r="0" b="0"/>
                           <wp:docPr id="2" name="Picture 2">
-                            <a:hlinkClick xmlns:a="http://schemas.openxmlformats.org/drawingml/2006/main" r:id="rId3"/>
+                            <a:hlinkClick xmlns:a="http://schemas.openxmlformats.org/drawingml/2006/main" r:id="rId22"/>
                           </wp:docPr>
                           <wp:cNvGraphicFramePr>
                             <a:graphicFrameLocks xmlns:a="http://schemas.openxmlformats.org/drawingml/2006/main" noChangeAspect="1"/>
@@ -4579,14 +4576,14 @@
                               <pic:pic xmlns:pic="http://schemas.openxmlformats.org/drawingml/2006/picture">
                                 <pic:nvPicPr>
                                   <pic:cNvPr id="2" name="Picture 2">
-                                    <a:hlinkClick r:id="rId3"/>
+                                    <a:hlinkClick r:id="rId22"/>
                                   </pic:cNvPr>
                                   <pic:cNvPicPr>
                                     <a:picLocks noChangeAspect="1" noChangeArrowheads="1"/>
                                   </pic:cNvPicPr>
                                 </pic:nvPicPr>
                                 <pic:blipFill>
-                                  <a:blip r:embed="rId4">
+                                  <a:blip r:embed="rId23">
                                     <a:extLst>
                                       <a:ext uri="{28A0092B-C50C-407E-A947-70E740481C1C}">
                                         <a14:useLocalDpi xmlns:a14="http://schemas.microsoft.com/office/drawing/2010/main" val="0"/>
@@ -4635,7 +4632,7 @@
                           <wp:extent cx="180000" cy="180000"/>
                           <wp:effectExtent l="0" t="0" r="0" b="0"/>
                           <wp:docPr id="5" name="Picture 5" title="Software University @ Facebook">
-                            <a:hlinkClick xmlns:a="http://schemas.openxmlformats.org/drawingml/2006/main" r:id="rId5"/>
+                            <a:hlinkClick xmlns:a="http://schemas.openxmlformats.org/drawingml/2006/main" r:id="rId24"/>
                           </wp:docPr>
                           <wp:cNvGraphicFramePr>
                             <a:graphicFrameLocks xmlns:a="http://schemas.openxmlformats.org/drawingml/2006/main" noChangeAspect="1"/>
@@ -4645,12 +4642,12 @@
                               <pic:pic xmlns:pic="http://schemas.openxmlformats.org/drawingml/2006/picture">
                                 <pic:nvPicPr>
                                   <pic:cNvPr id="5" name="Picture 5" title="Software University @ Facebook">
-                                    <a:hlinkClick r:id="rId5"/>
+                                    <a:hlinkClick r:id="rId24"/>
                                   </pic:cNvPr>
                                   <pic:cNvPicPr/>
                                 </pic:nvPicPr>
                                 <pic:blipFill>
-                                  <a:blip r:embed="rId6"/>
+                                  <a:blip r:embed="rId25"/>
                                   <a:stretch>
                                     <a:fillRect/>
                                   </a:stretch>
@@ -4688,7 +4685,7 @@
                           <wp:extent cx="180000" cy="180000"/>
                           <wp:effectExtent l="0" t="0" r="0" b="0"/>
                           <wp:docPr id="20" name="Picture 20">
-                            <a:hlinkClick xmlns:a="http://schemas.openxmlformats.org/drawingml/2006/main" r:id="rId7"/>
+                            <a:hlinkClick xmlns:a="http://schemas.openxmlformats.org/drawingml/2006/main" r:id="rId26"/>
                           </wp:docPr>
                           <wp:cNvGraphicFramePr>
                             <a:graphicFrameLocks xmlns:a="http://schemas.openxmlformats.org/drawingml/2006/main" noChangeAspect="1"/>
@@ -4698,14 +4695,14 @@
                               <pic:pic xmlns:pic="http://schemas.openxmlformats.org/drawingml/2006/picture">
                                 <pic:nvPicPr>
                                   <pic:cNvPr id="20" name="Picture 20">
-                                    <a:hlinkClick r:id="rId7"/>
+                                    <a:hlinkClick r:id="rId26"/>
                                   </pic:cNvPr>
                                   <pic:cNvPicPr>
                                     <a:picLocks noChangeAspect="1" noChangeArrowheads="1"/>
                                   </pic:cNvPicPr>
                                 </pic:nvPicPr>
                                 <pic:blipFill>
-                                  <a:blip r:embed="rId8">
+                                  <a:blip r:embed="rId27">
                                     <a:extLst>
                                       <a:ext uri="{28A0092B-C50C-407E-A947-70E740481C1C}">
                                         <a14:useLocalDpi xmlns:a14="http://schemas.microsoft.com/office/drawing/2010/main" val="0"/>
@@ -4757,7 +4754,7 @@
                           <wp:extent cx="180000" cy="180000"/>
                           <wp:effectExtent l="0" t="0" r="0" b="0"/>
                           <wp:docPr id="7" name="Picture 7" title="Software University @ Twitter">
-                            <a:hlinkClick xmlns:a="http://schemas.openxmlformats.org/drawingml/2006/main" r:id="rId10"/>
+                            <a:hlinkClick xmlns:a="http://schemas.openxmlformats.org/drawingml/2006/main" r:id="rId28"/>
                           </wp:docPr>
                           <wp:cNvGraphicFramePr>
                             <a:graphicFrameLocks xmlns:a="http://schemas.openxmlformats.org/drawingml/2006/main" noChangeAspect="1"/>
@@ -4767,12 +4764,12 @@
                               <pic:pic xmlns:pic="http://schemas.openxmlformats.org/drawingml/2006/picture">
                                 <pic:nvPicPr>
                                   <pic:cNvPr id="7" name="Picture 7" title="Software University @ Twitter">
-                                    <a:hlinkClick r:id="rId10"/>
+                                    <a:hlinkClick r:id="rId28"/>
                                   </pic:cNvPr>
                                   <pic:cNvPicPr/>
                                 </pic:nvPicPr>
                                 <pic:blipFill>
-                                  <a:blip r:embed="rId11"/>
+                                  <a:blip r:embed="rId29"/>
                                   <a:stretch>
                                     <a:fillRect/>
                                   </a:stretch>
@@ -4810,7 +4807,7 @@
                           <wp:extent cx="180000" cy="180000"/>
                           <wp:effectExtent l="0" t="0" r="0" b="0"/>
                           <wp:docPr id="17" name="Picture 17" title="Software University @ YouTube">
-                            <a:hlinkClick xmlns:a="http://schemas.openxmlformats.org/drawingml/2006/main" r:id="rId12"/>
+                            <a:hlinkClick xmlns:a="http://schemas.openxmlformats.org/drawingml/2006/main" r:id="rId30"/>
                           </wp:docPr>
                           <wp:cNvGraphicFramePr>
                             <a:graphicFrameLocks xmlns:a="http://schemas.openxmlformats.org/drawingml/2006/main" noChangeAspect="1"/>
@@ -4820,12 +4817,12 @@
                               <pic:pic xmlns:pic="http://schemas.openxmlformats.org/drawingml/2006/picture">
                                 <pic:nvPicPr>
                                   <pic:cNvPr id="17" name="Picture 17" title="Software University @ YouTube">
-                                    <a:hlinkClick r:id="rId12"/>
+                                    <a:hlinkClick r:id="rId30"/>
                                   </pic:cNvPr>
                                   <pic:cNvPicPr/>
                                 </pic:nvPicPr>
                                 <pic:blipFill>
-                                  <a:blip r:embed="rId13"/>
+                                  <a:blip r:embed="rId31"/>
                                   <a:stretch>
                                     <a:fillRect/>
                                   </a:stretch>
@@ -4863,7 +4860,7 @@
                           <wp:extent cx="180000" cy="180000"/>
                           <wp:effectExtent l="0" t="0" r="0" b="0"/>
                           <wp:docPr id="21" name="Picture 21">
-                            <a:hlinkClick xmlns:a="http://schemas.openxmlformats.org/drawingml/2006/main" r:id="rId14"/>
+                            <a:hlinkClick xmlns:a="http://schemas.openxmlformats.org/drawingml/2006/main" r:id="rId32"/>
                           </wp:docPr>
                           <wp:cNvGraphicFramePr>
                             <a:graphicFrameLocks xmlns:a="http://schemas.openxmlformats.org/drawingml/2006/main" noChangeAspect="1"/>
@@ -4873,14 +4870,14 @@
                               <pic:pic xmlns:pic="http://schemas.openxmlformats.org/drawingml/2006/picture">
                                 <pic:nvPicPr>
                                   <pic:cNvPr id="21" name="Picture 21">
-                                    <a:hlinkClick r:id="rId14"/>
+                                    <a:hlinkClick r:id="rId32"/>
                                   </pic:cNvPr>
                                   <pic:cNvPicPr>
                                     <a:picLocks noChangeAspect="1" noChangeArrowheads="1"/>
                                   </pic:cNvPicPr>
                                 </pic:nvPicPr>
                                 <pic:blipFill rotWithShape="1">
-                                  <a:blip r:embed="rId15">
+                                  <a:blip r:embed="rId33">
                                     <a:extLst>
                                       <a:ext uri="{28A0092B-C50C-407E-A947-70E740481C1C}">
                                         <a14:useLocalDpi xmlns:a14="http://schemas.microsoft.com/office/drawing/2010/main" val="0"/>
@@ -4932,7 +4929,7 @@
                           <wp:extent cx="180000" cy="180000"/>
                           <wp:effectExtent l="0" t="0" r="0" b="0"/>
                           <wp:docPr id="22" name="Picture 22">
-                            <a:hlinkClick xmlns:a="http://schemas.openxmlformats.org/drawingml/2006/main" r:id="rId16"/>
+                            <a:hlinkClick xmlns:a="http://schemas.openxmlformats.org/drawingml/2006/main" r:id="rId34"/>
                           </wp:docPr>
                           <wp:cNvGraphicFramePr>
                             <a:graphicFrameLocks xmlns:a="http://schemas.openxmlformats.org/drawingml/2006/main" noChangeAspect="1"/>
@@ -4942,14 +4939,14 @@
                               <pic:pic xmlns:pic="http://schemas.openxmlformats.org/drawingml/2006/picture">
                                 <pic:nvPicPr>
                                   <pic:cNvPr id="22" name="Picture 22">
-                                    <a:hlinkClick r:id="rId16"/>
+                                    <a:hlinkClick r:id="rId34"/>
                                   </pic:cNvPr>
                                   <pic:cNvPicPr>
                                     <a:picLocks noChangeAspect="1" noChangeArrowheads="1"/>
                                   </pic:cNvPicPr>
                                 </pic:nvPicPr>
                                 <pic:blipFill>
-                                  <a:blip r:embed="rId17">
+                                  <a:blip r:embed="rId35">
                                     <a:extLst>
                                       <a:ext uri="{28A0092B-C50C-407E-A947-70E740481C1C}">
                                         <a14:useLocalDpi xmlns:a14="http://schemas.microsoft.com/office/drawing/2010/main" val="0"/>
@@ -4998,7 +4995,7 @@
                           <wp:extent cx="180000" cy="180000"/>
                           <wp:effectExtent l="0" t="0" r="0" b="0"/>
                           <wp:docPr id="23" name="Picture 23" title="Software University: Email Us">
-                            <a:hlinkClick xmlns:a="http://schemas.openxmlformats.org/drawingml/2006/main" r:id="rId18"/>
+                            <a:hlinkClick xmlns:a="http://schemas.openxmlformats.org/drawingml/2006/main" r:id="rId36"/>
                           </wp:docPr>
                           <wp:cNvGraphicFramePr>
                             <a:graphicFrameLocks xmlns:a="http://schemas.openxmlformats.org/drawingml/2006/main" noChangeAspect="1"/>
@@ -5008,12 +5005,12 @@
                               <pic:pic xmlns:pic="http://schemas.openxmlformats.org/drawingml/2006/picture">
                                 <pic:nvPicPr>
                                   <pic:cNvPr id="23" name="Picture 23" title="Software University: Email Us">
-                                    <a:hlinkClick r:id="rId18"/>
+                                    <a:hlinkClick r:id="rId36"/>
                                   </pic:cNvPr>
                                   <pic:cNvPicPr/>
                                 </pic:nvPicPr>
                                 <pic:blipFill>
-                                  <a:blip r:embed="rId19"/>
+                                  <a:blip r:embed="rId37"/>
                                   <a:stretch>
                                     <a:fillRect/>
                                   </a:stretch>
@@ -5075,7 +5072,7 @@
                   </pic:cNvPicPr>
                 </pic:nvPicPr>
                 <pic:blipFill>
-                  <a:blip r:embed="rId21">
+                  <a:blip r:embed="rId38">
                     <a:extLst>
                       <a:ext uri="{28A0092B-C50C-407E-A947-70E740481C1C}">
                         <a14:useLocalDpi xmlns:a14="http://schemas.microsoft.com/office/drawing/2010/main" val="0"/>
@@ -5179,7 +5176,7 @@
             </wp:anchor>
           </w:drawing>
         </mc:Choice>
-        <mc:Fallback>
+        <mc:Fallback xmlns:w16="http://schemas.microsoft.com/office/word/2018/wordml" xmlns:w16cid="http://schemas.microsoft.com/office/word/2016/wordml/cid" xmlns:w16cex="http://schemas.microsoft.com/office/word/2018/wordml/cex" xmlns:am3d="http://schemas.microsoft.com/office/drawing/2017/model3d" xmlns:aink="http://schemas.microsoft.com/office/drawing/2016/ink" xmlns:cx8="http://schemas.microsoft.com/office/drawing/2016/5/14/chartex" xmlns:cx7="http://schemas.microsoft.com/office/drawing/2016/5/13/chartex" xmlns:cx6="http://schemas.microsoft.com/office/drawing/2016/5/12/chartex" xmlns:cx5="http://schemas.microsoft.com/office/drawing/2016/5/11/chartex" xmlns:cx4="http://schemas.microsoft.com/office/drawing/2016/5/10/chartex" xmlns:cx3="http://schemas.microsoft.com/office/drawing/2016/5/9/chartex" xmlns:cx2="http://schemas.microsoft.com/office/drawing/2015/10/21/chartex">
           <w:pict>
             <v:line w14:anchorId="60BE7D18" id="Straight Connector 19" o:spid="_x0000_s1026" style="position:absolute;flip:y;z-index:251622400;visibility:visible;mso-wrap-style:square;mso-width-percent:0;mso-height-percent:0;mso-wrap-distance-left:9pt;mso-wrap-distance-top:0;mso-wrap-distance-right:9pt;mso-wrap-distance-bottom:0;mso-position-horizontal:absolute;mso-position-horizontal-relative:text;mso-position-vertical:absolute;mso-position-vertical-relative:text;mso-width-percent:0;mso-height-percent:0;mso-width-relative:page;mso-height-relative:page" from="-.1pt,5.2pt" to="520.7pt,5.2pt" o:gfxdata="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" strokecolor="#974706 [1609]" strokeweight="1pt">
               <v:stroke endcap="round"/>
@@ -5328,7 +5325,7 @@
                               <w:sz w:val="18"/>
                               <w:szCs w:val="18"/>
                             </w:rPr>
-                            <w:t>1</w:t>
+                            <w:t>2</w:t>
                           </w:r>
                           <w:r>
                             <w:rPr>
@@ -5360,7 +5357,11 @@
         </mc:Choice>
         <mc:Fallback>
           <w:pict>
-            <v:shape w14:anchorId="60DB5C39" id="Text Box 4" o:spid="_x0000_s1028" type="#_x0000_t202" style="position:absolute;margin-left:444.65pt;margin-top:26.95pt;width:70.9pt;height:15.9pt;z-index:251663360;visibility:visible;mso-wrap-style:square;mso-width-percent:0;mso-height-percent:0;mso-wrap-distance-left:9pt;mso-wrap-distance-top:0;mso-wrap-distance-right:9pt;mso-wrap-distance-bottom:0;mso-position-horizontal:absolute;mso-position-horizontal-relative:text;mso-position-vertical:absolute;mso-position-vertical-relative:text;mso-width-percent:0;mso-height-percent:0;mso-width-relative:page;mso-height-relative:page;v-text-anchor:middle" o:gfxdata="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" filled="f" stroked="f" strokeweight=".5pt">
+            <v:shapetype w14:anchorId="60DB5C39" id="_x0000_t202" coordsize="21600,21600" o:spt="202" path="m,l,21600r21600,l21600,xe">
+              <v:stroke joinstyle="miter"/>
+              <v:path gradientshapeok="t" o:connecttype="rect"/>
+            </v:shapetype>
+            <v:shape id="Text Box 4" o:spid="_x0000_s1028" type="#_x0000_t202" style="position:absolute;margin-left:444.65pt;margin-top:26.95pt;width:70.9pt;height:15.9pt;z-index:251663360;visibility:visible;mso-wrap-style:square;mso-width-percent:0;mso-height-percent:0;mso-wrap-distance-left:9pt;mso-wrap-distance-top:0;mso-wrap-distance-right:9pt;mso-wrap-distance-bottom:0;mso-position-horizontal:absolute;mso-position-horizontal-relative:text;mso-position-vertical:absolute;mso-position-vertical-relative:text;mso-width-percent:0;mso-height-percent:0;mso-width-relative:page;mso-height-relative:page;v-text-anchor:middle" o:gfxdata="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" filled="f" stroked="f" strokeweight=".5pt">
               <v:textbox inset="0,0,0,0">
                 <w:txbxContent>
                   <w:p>
@@ -5449,7 +5450,7 @@
                         <w:sz w:val="18"/>
                         <w:szCs w:val="18"/>
                       </w:rPr>
-                      <w:t>1</w:t>
+                      <w:t>2</w:t>
                     </w:r>
                     <w:r>
                       <w:rPr>
@@ -5471,7 +5472,7 @@
 </file>
 
 <file path=word/footnotes.xml><?xml version="1.0" encoding="utf-8"?>
-<w:footnotes xmlns:wpc="http://schemas.microsoft.com/office/word/2010/wordprocessingCanvas" xmlns:cx="http://schemas.microsoft.com/office/drawing/2014/chartex" xmlns:cx1="http://schemas.microsoft.com/office/drawing/2015/9/8/chartex" xmlns:cx2="http://schemas.microsoft.com/office/drawing/2015/10/21/chartex" xmlns:cx3="http://schemas.microsoft.com/office/drawing/2016/5/9/chartex" xmlns:cx4="http://schemas.microsoft.com/office/drawing/2016/5/10/chartex" xmlns:cx5="http://schemas.microsoft.com/office/drawing/2016/5/11/chartex" xmlns:cx6="http://schemas.microsoft.com/office/drawing/2016/5/12/chartex" xmlns:cx7="http://schemas.microsoft.com/office/drawing/2016/5/13/chartex" xmlns:cx8="http://schemas.microsoft.com/office/drawing/2016/5/14/chartex" xmlns:mc="http://schemas.openxmlformats.org/markup-compatibility/2006" xmlns:aink="http://schemas.microsoft.com/office/drawing/2016/ink" xmlns:am3d="http://schemas.microsoft.com/office/drawing/2017/model3d" xmlns:o="urn:schemas-microsoft-com:office:office" xmlns:r="http://schemas.openxmlformats.org/officeDocument/2006/relationships" xmlns:m="http://schemas.openxmlformats.org/officeDocument/2006/math" xmlns:v="urn:schemas-microsoft-com:vml" xmlns:wp14="http://schemas.microsoft.com/office/word/2010/wordprocessingDrawing" xmlns:wp="http://schemas.openxmlformats.org/drawingml/2006/wordprocessingDrawing" xmlns:w10="urn:schemas-microsoft-com:office:word" xmlns:w="http://schemas.openxmlformats.org/wordprocessingml/2006/main" xmlns:w14="http://schemas.microsoft.com/office/word/2010/wordml" xmlns:w15="http://schemas.microsoft.com/office/word/2012/wordml" xmlns:w16cex="http://schemas.microsoft.com/office/word/2018/wordml/cex" xmlns:w16cid="http://schemas.microsoft.com/office/word/2016/wordml/cid" xmlns:w16="http://schemas.microsoft.com/office/word/2018/wordml" xmlns:w16se="http://schemas.microsoft.com/office/word/2015/wordml/symex" xmlns:wpg="http://schemas.microsoft.com/office/word/2010/wordprocessingGroup" xmlns:wpi="http://schemas.microsoft.com/office/word/2010/wordprocessingInk" xmlns:wne="http://schemas.microsoft.com/office/word/2006/wordml" xmlns:wps="http://schemas.microsoft.com/office/word/2010/wordprocessingShape" mc:Ignorable="w14 w15 w16se w16cid w16 w16cex wp14">
+<w:footnotes xmlns:wpc="http://schemas.microsoft.com/office/word/2010/wordprocessingCanvas" xmlns:cx="http://schemas.microsoft.com/office/drawing/2014/chartex" xmlns:cx1="http://schemas.microsoft.com/office/drawing/2015/9/8/chartex" xmlns:mc="http://schemas.openxmlformats.org/markup-compatibility/2006" xmlns:o="urn:schemas-microsoft-com:office:office" xmlns:r="http://schemas.openxmlformats.org/officeDocument/2006/relationships" xmlns:m="http://schemas.openxmlformats.org/officeDocument/2006/math" xmlns:v="urn:schemas-microsoft-com:vml" xmlns:wp14="http://schemas.microsoft.com/office/word/2010/wordprocessingDrawing" xmlns:wp="http://schemas.openxmlformats.org/drawingml/2006/wordprocessingDrawing" xmlns:w10="urn:schemas-microsoft-com:office:word" xmlns:w="http://schemas.openxmlformats.org/wordprocessingml/2006/main" xmlns:w14="http://schemas.microsoft.com/office/word/2010/wordml" xmlns:w15="http://schemas.microsoft.com/office/word/2012/wordml" xmlns:w16se="http://schemas.microsoft.com/office/word/2015/wordml/symex" xmlns:wpg="http://schemas.microsoft.com/office/word/2010/wordprocessingGroup" xmlns:wpi="http://schemas.microsoft.com/office/word/2010/wordprocessingInk" xmlns:wne="http://schemas.microsoft.com/office/word/2006/wordml" xmlns:wps="http://schemas.microsoft.com/office/word/2010/wordprocessingShape" mc:Ignorable="w14 w15 w16se wp14">
   <w:footnote w:type="separator" w:id="-1">
     <w:p>
       <w:pPr>
@@ -5496,7 +5497,7 @@
 </file>
 
 <file path=word/header1.xml><?xml version="1.0" encoding="utf-8"?>
-<w:hdr xmlns:wpc="http://schemas.microsoft.com/office/word/2010/wordprocessingCanvas" xmlns:cx="http://schemas.microsoft.com/office/drawing/2014/chartex" xmlns:cx1="http://schemas.microsoft.com/office/drawing/2015/9/8/chartex" xmlns:cx2="http://schemas.microsoft.com/office/drawing/2015/10/21/chartex" xmlns:cx3="http://schemas.microsoft.com/office/drawing/2016/5/9/chartex" xmlns:cx4="http://schemas.microsoft.com/office/drawing/2016/5/10/chartex" xmlns:cx5="http://schemas.microsoft.com/office/drawing/2016/5/11/chartex" xmlns:cx6="http://schemas.microsoft.com/office/drawing/2016/5/12/chartex" xmlns:cx7="http://schemas.microsoft.com/office/drawing/2016/5/13/chartex" xmlns:cx8="http://schemas.microsoft.com/office/drawing/2016/5/14/chartex" xmlns:mc="http://schemas.openxmlformats.org/markup-compatibility/2006" xmlns:aink="http://schemas.microsoft.com/office/drawing/2016/ink" xmlns:am3d="http://schemas.microsoft.com/office/drawing/2017/model3d" xmlns:o="urn:schemas-microsoft-com:office:office" xmlns:r="http://schemas.openxmlformats.org/officeDocument/2006/relationships" xmlns:m="http://schemas.openxmlformats.org/officeDocument/2006/math" xmlns:v="urn:schemas-microsoft-com:vml" xmlns:wp14="http://schemas.microsoft.com/office/word/2010/wordprocessingDrawing" xmlns:wp="http://schemas.openxmlformats.org/drawingml/2006/wordprocessingDrawing" xmlns:w10="urn:schemas-microsoft-com:office:word" xmlns:w="http://schemas.openxmlformats.org/wordprocessingml/2006/main" xmlns:w14="http://schemas.microsoft.com/office/word/2010/wordml" xmlns:w15="http://schemas.microsoft.com/office/word/2012/wordml" xmlns:w16cex="http://schemas.microsoft.com/office/word/2018/wordml/cex" xmlns:w16cid="http://schemas.microsoft.com/office/word/2016/wordml/cid" xmlns:w16="http://schemas.microsoft.com/office/word/2018/wordml" xmlns:w16se="http://schemas.microsoft.com/office/word/2015/wordml/symex" xmlns:wpg="http://schemas.microsoft.com/office/word/2010/wordprocessingGroup" xmlns:wpi="http://schemas.microsoft.com/office/word/2010/wordprocessingInk" xmlns:wne="http://schemas.microsoft.com/office/word/2006/wordml" xmlns:wps="http://schemas.microsoft.com/office/word/2010/wordprocessingShape" mc:Ignorable="w14 w15 w16se w16cid w16 w16cex wp14">
+<w:hdr xmlns:wpc="http://schemas.microsoft.com/office/word/2010/wordprocessingCanvas" xmlns:cx="http://schemas.microsoft.com/office/drawing/2014/chartex" xmlns:cx1="http://schemas.microsoft.com/office/drawing/2015/9/8/chartex" xmlns:mc="http://schemas.openxmlformats.org/markup-compatibility/2006" xmlns:o="urn:schemas-microsoft-com:office:office" xmlns:r="http://schemas.openxmlformats.org/officeDocument/2006/relationships" xmlns:m="http://schemas.openxmlformats.org/officeDocument/2006/math" xmlns:v="urn:schemas-microsoft-com:vml" xmlns:wp14="http://schemas.microsoft.com/office/word/2010/wordprocessingDrawing" xmlns:wp="http://schemas.openxmlformats.org/drawingml/2006/wordprocessingDrawing" xmlns:w10="urn:schemas-microsoft-com:office:word" xmlns:w="http://schemas.openxmlformats.org/wordprocessingml/2006/main" xmlns:w14="http://schemas.microsoft.com/office/word/2010/wordml" xmlns:w15="http://schemas.microsoft.com/office/word/2012/wordml" xmlns:w16se="http://schemas.microsoft.com/office/word/2015/wordml/symex" xmlns:wpg="http://schemas.microsoft.com/office/word/2010/wordprocessingGroup" xmlns:wpi="http://schemas.microsoft.com/office/word/2010/wordprocessingInk" xmlns:wne="http://schemas.microsoft.com/office/word/2006/wordml" xmlns:wps="http://schemas.microsoft.com/office/word/2010/wordprocessingShape" mc:Ignorable="w14 w15 w16se wp14">
   <w:p>
     <w:pPr>
       <w:pStyle w:val="Header"/>
@@ -5507,7 +5508,7 @@
 </file>
 
 <file path=word/numbering.xml><?xml version="1.0" encoding="utf-8"?>
-<w:numbering xmlns:wpc="http://schemas.microsoft.com/office/word/2010/wordprocessingCanvas" xmlns:cx="http://schemas.microsoft.com/office/drawing/2014/chartex" xmlns:cx1="http://schemas.microsoft.com/office/drawing/2015/9/8/chartex" xmlns:cx2="http://schemas.microsoft.com/office/drawing/2015/10/21/chartex" xmlns:cx3="http://schemas.microsoft.com/office/drawing/2016/5/9/chartex" xmlns:cx4="http://schemas.microsoft.com/office/drawing/2016/5/10/chartex" xmlns:cx5="http://schemas.microsoft.com/office/drawing/2016/5/11/chartex" xmlns:cx6="http://schemas.microsoft.com/office/drawing/2016/5/12/chartex" xmlns:cx7="http://schemas.microsoft.com/office/drawing/2016/5/13/chartex" xmlns:cx8="http://schemas.microsoft.com/office/drawing/2016/5/14/chartex" xmlns:mc="http://schemas.openxmlformats.org/markup-compatibility/2006" xmlns:aink="http://schemas.microsoft.com/office/drawing/2016/ink" xmlns:am3d="http://schemas.microsoft.com/office/drawing/2017/model3d" xmlns:o="urn:schemas-microsoft-com:office:office" xmlns:r="http://schemas.openxmlformats.org/officeDocument/2006/relationships" xmlns:m="http://schemas.openxmlformats.org/officeDocument/2006/math" xmlns:v="urn:schemas-microsoft-com:vml" xmlns:wp14="http://schemas.microsoft.com/office/word/2010/wordprocessingDrawing" xmlns:wp="http://schemas.openxmlformats.org/drawingml/2006/wordprocessingDrawing" xmlns:w10="urn:schemas-microsoft-com:office:word" xmlns:w="http://schemas.openxmlformats.org/wordprocessingml/2006/main" xmlns:w14="http://schemas.microsoft.com/office/word/2010/wordml" xmlns:w15="http://schemas.microsoft.com/office/word/2012/wordml" xmlns:w16cex="http://schemas.microsoft.com/office/word/2018/wordml/cex" xmlns:w16cid="http://schemas.microsoft.com/office/word/2016/wordml/cid" xmlns:w16="http://schemas.microsoft.com/office/word/2018/wordml" xmlns:w16se="http://schemas.microsoft.com/office/word/2015/wordml/symex" xmlns:wpg="http://schemas.microsoft.com/office/word/2010/wordprocessingGroup" xmlns:wpi="http://schemas.microsoft.com/office/word/2010/wordprocessingInk" xmlns:wne="http://schemas.microsoft.com/office/word/2006/wordml" xmlns:wps="http://schemas.microsoft.com/office/word/2010/wordprocessingShape" mc:Ignorable="w14 w15 w16se w16cid w16 w16cex wp14">
+<w:numbering xmlns:wpc="http://schemas.microsoft.com/office/word/2010/wordprocessingCanvas" xmlns:cx="http://schemas.microsoft.com/office/drawing/2014/chartex" xmlns:cx1="http://schemas.microsoft.com/office/drawing/2015/9/8/chartex" xmlns:mc="http://schemas.openxmlformats.org/markup-compatibility/2006" xmlns:o="urn:schemas-microsoft-com:office:office" xmlns:r="http://schemas.openxmlformats.org/officeDocument/2006/relationships" xmlns:m="http://schemas.openxmlformats.org/officeDocument/2006/math" xmlns:v="urn:schemas-microsoft-com:vml" xmlns:wp14="http://schemas.microsoft.com/office/word/2010/wordprocessingDrawing" xmlns:wp="http://schemas.openxmlformats.org/drawingml/2006/wordprocessingDrawing" xmlns:w10="urn:schemas-microsoft-com:office:word" xmlns:w="http://schemas.openxmlformats.org/wordprocessingml/2006/main" xmlns:w14="http://schemas.microsoft.com/office/word/2010/wordml" xmlns:w15="http://schemas.microsoft.com/office/word/2012/wordml" xmlns:w16se="http://schemas.microsoft.com/office/word/2015/wordml/symex" xmlns:wpg="http://schemas.microsoft.com/office/word/2010/wordprocessingGroup" xmlns:wpi="http://schemas.microsoft.com/office/word/2010/wordprocessingInk" xmlns:wne="http://schemas.microsoft.com/office/word/2006/wordml" xmlns:wps="http://schemas.microsoft.com/office/word/2010/wordprocessingShape" mc:Ignorable="w14 w15 w16se wp14">
   <w:abstractNum w:abstractNumId="0" w15:restartNumberingAfterBreak="0">
     <w:nsid w:val="04586288"/>
     <w:multiLevelType w:val="multilevel"/>
@@ -9763,7 +9764,7 @@
 </file>
 
 <file path=word/styles.xml><?xml version="1.0" encoding="utf-8"?>
-<w:styles xmlns:mc="http://schemas.openxmlformats.org/markup-compatibility/2006" xmlns:r="http://schemas.openxmlformats.org/officeDocument/2006/relationships" xmlns:w="http://schemas.openxmlformats.org/wordprocessingml/2006/main" xmlns:w14="http://schemas.microsoft.com/office/word/2010/wordml" xmlns:w15="http://schemas.microsoft.com/office/word/2012/wordml" xmlns:w16cex="http://schemas.microsoft.com/office/word/2018/wordml/cex" xmlns:w16cid="http://schemas.microsoft.com/office/word/2016/wordml/cid" xmlns:w16="http://schemas.microsoft.com/office/word/2018/wordml" xmlns:w16se="http://schemas.microsoft.com/office/word/2015/wordml/symex" mc:Ignorable="w14 w15 w16se w16cid w16 w16cex">
+<w:styles xmlns:mc="http://schemas.openxmlformats.org/markup-compatibility/2006" xmlns:r="http://schemas.openxmlformats.org/officeDocument/2006/relationships" xmlns:w="http://schemas.openxmlformats.org/wordprocessingml/2006/main" xmlns:w14="http://schemas.microsoft.com/office/word/2010/wordml" xmlns:w15="http://schemas.microsoft.com/office/word/2012/wordml" xmlns:w16se="http://schemas.microsoft.com/office/word/2015/wordml/symex" mc:Ignorable="w14 w15 w16se">
   <w:docDefaults>
     <w:rPrDefault>
       <w:rPr>
@@ -9779,7 +9780,7 @@
       </w:pPr>
     </w:pPrDefault>
   </w:docDefaults>
-  <w:latentStyles w:defLockedState="0" w:defUIPriority="99" w:defSemiHidden="0" w:defUnhideWhenUsed="0" w:defQFormat="0" w:count="376">
+  <w:latentStyles w:defLockedState="0" w:defUIPriority="99" w:defSemiHidden="0" w:defUnhideWhenUsed="0" w:defQFormat="0" w:count="371">
     <w:lsdException w:name="Normal" w:uiPriority="0" w:qFormat="1"/>
     <w:lsdException w:name="heading 1" w:uiPriority="9" w:qFormat="1"/>
     <w:lsdException w:name="heading 2" w:semiHidden="1" w:uiPriority="9" w:unhideWhenUsed="1" w:qFormat="1"/>
@@ -10151,11 +10152,6 @@
     <w:lsdException w:name="List Table 5 Dark Accent 6" w:uiPriority="50"/>
     <w:lsdException w:name="List Table 6 Colorful Accent 6" w:uiPriority="51"/>
     <w:lsdException w:name="List Table 7 Colorful Accent 6" w:uiPriority="52"/>
-    <w:lsdException w:name="Mention" w:semiHidden="1" w:unhideWhenUsed="1"/>
-    <w:lsdException w:name="Smart Hyperlink" w:semiHidden="1" w:unhideWhenUsed="1"/>
-    <w:lsdException w:name="Hashtag" w:semiHidden="1" w:unhideWhenUsed="1"/>
-    <w:lsdException w:name="Unresolved Mention" w:semiHidden="1" w:unhideWhenUsed="1"/>
-    <w:lsdException w:name="Smart Link" w:semiHidden="1" w:unhideWhenUsed="1"/>
   </w:latentStyles>
   <w:style w:type="paragraph" w:default="1" w:styleId="Normal">
     <w:name w:val="Normal"/>
@@ -10593,7 +10589,7 @@
       <w:u w:val="single"/>
     </w:rPr>
   </w:style>
-  <w:style w:type="character" w:styleId="UnresolvedMention">
+  <w:style w:type="character" w:customStyle="1" w:styleId="UnresolvedMention">
     <w:name w:val="Unresolved Mention"/>
     <w:basedOn w:val="DefaultParagraphFont"/>
     <w:uiPriority w:val="99"/>
@@ -10923,7 +10919,7 @@
 </file>
 
 <file path=customXml/itemProps1.xml><?xml version="1.0" encoding="utf-8"?>
-<ds:datastoreItem xmlns:ds="http://schemas.openxmlformats.org/officeDocument/2006/customXml" ds:itemID="{FE388589-096E-4016-BB79-391567345E1E}">
+<ds:datastoreItem xmlns:ds="http://schemas.openxmlformats.org/officeDocument/2006/customXml" ds:itemID="{FAC71DF5-D571-4924-A02E-0FF0383E7AAE}">
   <ds:schemaRefs>
     <ds:schemaRef ds:uri="http://schemas.openxmlformats.org/officeDocument/2006/bibliography"/>
   </ds:schemaRefs>

</xml_diff>